<commit_message>
Adicionados os resultados experimentais
</commit_message>
<xml_diff>
--- a/Inteligência Artificial.docx
+++ b/Inteligência Artificial.docx
@@ -4,7 +4,7 @@
   <w:body>
     <w:p>
       <w:pPr>
-        <w:pStyle w:val="Title"/>
+        <w:pStyle w:val="Ttulo"/>
         <w:jc w:val="center"/>
         <w:rPr>
           <w:rFonts w:ascii="Arial" w:hAnsi="Arial" w:cs="Arial"/>
@@ -18,7 +18,25 @@
           <w:b/>
           <w:lang w:val="pt-PT"/>
         </w:rPr>
-        <w:t>Relatório do 1º Projecto de IA</w:t>
+        <w:t xml:space="preserve">Relatório do 1º </w:t>
+      </w:r>
+      <w:proofErr w:type="spellStart"/>
+      <w:r>
+        <w:rPr>
+          <w:rFonts w:ascii="Arial" w:hAnsi="Arial" w:cs="Arial"/>
+          <w:b/>
+          <w:lang w:val="pt-PT"/>
+        </w:rPr>
+        <w:t>Projecto</w:t>
+      </w:r>
+      <w:proofErr w:type="spellEnd"/>
+      <w:r>
+        <w:rPr>
+          <w:rFonts w:ascii="Arial" w:hAnsi="Arial" w:cs="Arial"/>
+          <w:b/>
+          <w:lang w:val="pt-PT"/>
+        </w:rPr>
+        <w:t xml:space="preserve"> de IA</w:t>
       </w:r>
     </w:p>
     <w:p>
@@ -57,7 +75,7 @@
     </w:p>
     <w:p>
       <w:pPr>
-        <w:pStyle w:val="ListParagraph"/>
+        <w:pStyle w:val="PargrafodaLista"/>
         <w:numPr>
           <w:ilvl w:val="0"/>
           <w:numId w:val="2"/>
@@ -97,8 +115,18 @@
           <w:i/>
           <w:lang w:val="pt-PT"/>
         </w:rPr>
-        <w:t>Manhattan distance</w:t>
+        <w:t xml:space="preserve">Manhattan </w:t>
       </w:r>
+      <w:proofErr w:type="spellStart"/>
+      <w:r>
+        <w:rPr>
+          <w:rFonts w:ascii="Arial" w:hAnsi="Arial" w:cs="Arial"/>
+          <w:i/>
+          <w:lang w:val="pt-PT"/>
+        </w:rPr>
+        <w:t>distance</w:t>
+      </w:r>
+      <w:proofErr w:type="spellEnd"/>
       <w:r>
         <w:rPr>
           <w:rFonts w:ascii="Arial" w:hAnsi="Arial" w:cs="Arial"/>
@@ -165,7 +193,7 @@
     </w:p>
     <w:p>
       <w:pPr>
-        <w:pStyle w:val="ListParagraph"/>
+        <w:pStyle w:val="PargrafodaLista"/>
         <w:numPr>
           <w:ilvl w:val="0"/>
           <w:numId w:val="2"/>
@@ -202,7 +230,7 @@
     </w:p>
     <w:p>
       <w:pPr>
-        <w:pStyle w:val="ListParagraph"/>
+        <w:pStyle w:val="PargrafodaLista"/>
         <w:numPr>
           <w:ilvl w:val="0"/>
           <w:numId w:val="2"/>
@@ -358,21 +386,7 @@
                       <w:rFonts w:ascii="Cambria Math" w:hAnsi="Cambria Math" w:cs="Arial"/>
                       <w:lang w:val="pt-PT"/>
                     </w:rPr>
-                    <m:t>*linhas*colunas</m:t>
-                  </m:r>
-                  <m:r>
-                    <w:rPr>
-                      <w:rFonts w:ascii="Cambria Math" w:hAnsi="Cambria Math" w:cs="Arial"/>
-                      <w:lang w:val="pt-PT"/>
-                    </w:rPr>
-                    <m:t>,  &amp;</m:t>
-                  </m:r>
-                  <m:r>
-                    <w:rPr>
-                      <w:rFonts w:ascii="Cambria Math" w:hAnsi="Cambria Math" w:cs="Arial"/>
-                      <w:lang w:val="pt-PT"/>
-                    </w:rPr>
-                    <m:t>número de berlindes&gt;1</m:t>
+                    <m:t>*linhas*colunas,  &amp;número de berlindes&gt;1</m:t>
                   </m:r>
                 </m:e>
                 <m:e>
@@ -381,21 +395,7 @@
                       <w:rFonts w:ascii="Cambria Math" w:hAnsi="Cambria Math" w:cs="Arial"/>
                       <w:lang w:val="pt-PT"/>
                     </w:rPr>
-                    <m:t>0</m:t>
-                  </m:r>
-                  <m:r>
-                    <w:rPr>
-                      <w:rFonts w:ascii="Cambria Math" w:hAnsi="Cambria Math" w:cs="Arial"/>
-                      <w:lang w:val="pt-PT"/>
-                    </w:rPr>
-                    <m:t>,  &amp;</m:t>
-                  </m:r>
-                  <m:r>
-                    <w:rPr>
-                      <w:rFonts w:ascii="Cambria Math" w:hAnsi="Cambria Math" w:cs="Arial"/>
-                      <w:lang w:val="pt-PT"/>
-                    </w:rPr>
-                    <m:t>número de berlindes=1</m:t>
+                    <m:t>0,  &amp;número de berlindes=1</m:t>
                   </m:r>
                 </m:e>
               </m:eqArr>
@@ -435,20 +435,7 @@
           <w:lang w:val="pt-PT"/>
         </w:rPr>
         <w:tab/>
-      </w:r>
-      <w:r>
-        <w:rPr>
-          <w:rFonts w:ascii="Arial" w:hAnsi="Arial" w:cs="Arial"/>
-          <w:lang w:val="pt-PT"/>
-        </w:rPr>
-        <w:t xml:space="preserve">A heurística final reflete a importância relativa de cada uma das </w:t>
-      </w:r>
-      <w:r>
-        <w:rPr>
-          <w:rFonts w:ascii="Arial" w:hAnsi="Arial" w:cs="Arial"/>
-          <w:lang w:val="pt-PT"/>
-        </w:rPr>
-        <w:t>partes, através de pesos d</w:t>
+        <w:t>A heurística final reflete a importância relativa de cada uma das partes, através de pesos d</w:t>
       </w:r>
       <w:r>
         <w:rPr>
@@ -515,7 +502,7 @@
     </w:p>
     <w:tbl>
       <w:tblPr>
-        <w:tblStyle w:val="GridTable5Dark-Accent3"/>
+        <w:tblStyle w:val="TabeladeGrelha5Escura-Destaque3"/>
         <w:tblW w:w="0" w:type="auto"/>
         <w:jc w:val="center"/>
         <w:tblLook w:val="04A0" w:firstRow="1" w:lastRow="0" w:firstColumn="1" w:lastColumn="0" w:noHBand="0" w:noVBand="1"/>
@@ -641,6 +628,7 @@
                 <w:lang w:val="pt-PT"/>
               </w:rPr>
             </w:pPr>
+            <w:proofErr w:type="spellStart"/>
             <w:r>
               <w:rPr>
                 <w:rFonts w:ascii="Arial" w:hAnsi="Arial" w:cs="Arial"/>
@@ -651,6 +639,7 @@
               </w:rPr>
               <w:t>Greedy</w:t>
             </w:r>
+            <w:proofErr w:type="spellEnd"/>
           </w:p>
         </w:tc>
         <w:tc>
@@ -739,6 +728,7 @@
                 <w:lang w:val="pt-PT"/>
               </w:rPr>
             </w:pPr>
+            <w:proofErr w:type="gramStart"/>
             <w:r>
               <w:rPr>
                 <w:rFonts w:ascii="Arial" w:hAnsi="Arial" w:cs="Arial"/>
@@ -749,6 +739,7 @@
               </w:rPr>
               <w:t>Nós Gerados</w:t>
             </w:r>
+            <w:proofErr w:type="gramEnd"/>
           </w:p>
         </w:tc>
         <w:tc>
@@ -769,6 +760,16 @@
                 <w:lang w:val="pt-PT"/>
               </w:rPr>
             </w:pPr>
+            <w:r>
+              <w:rPr>
+                <w:rFonts w:ascii="Arial" w:hAnsi="Arial" w:cs="Arial"/>
+                <w:color w:val="000000" w:themeColor="text1"/>
+                <w:sz w:val="20"/>
+                <w:szCs w:val="20"/>
+                <w:lang w:val="pt-PT"/>
+              </w:rPr>
+              <w:t>20</w:t>
+            </w:r>
           </w:p>
         </w:tc>
         <w:tc>
@@ -789,6 +790,16 @@
                 <w:lang w:val="pt-PT"/>
               </w:rPr>
             </w:pPr>
+            <w:r>
+              <w:rPr>
+                <w:rFonts w:ascii="Arial" w:hAnsi="Arial" w:cs="Arial"/>
+                <w:color w:val="000000" w:themeColor="text1"/>
+                <w:sz w:val="20"/>
+                <w:szCs w:val="20"/>
+                <w:lang w:val="pt-PT"/>
+              </w:rPr>
+              <w:t>23</w:t>
+            </w:r>
           </w:p>
         </w:tc>
         <w:tc>
@@ -809,6 +820,16 @@
                 <w:lang w:val="pt-PT"/>
               </w:rPr>
             </w:pPr>
+            <w:r>
+              <w:rPr>
+                <w:rFonts w:ascii="Arial" w:hAnsi="Arial" w:cs="Arial"/>
+                <w:color w:val="000000" w:themeColor="text1"/>
+                <w:sz w:val="20"/>
+                <w:szCs w:val="20"/>
+                <w:lang w:val="pt-PT"/>
+              </w:rPr>
+              <w:t>28</w:t>
+            </w:r>
           </w:p>
         </w:tc>
       </w:tr>
@@ -856,6 +877,7 @@
                 <w:lang w:val="pt-PT"/>
               </w:rPr>
             </w:pPr>
+            <w:proofErr w:type="gramStart"/>
             <w:r>
               <w:rPr>
                 <w:rFonts w:ascii="Arial" w:hAnsi="Arial" w:cs="Arial"/>
@@ -866,6 +888,7 @@
               </w:rPr>
               <w:t>Nós Expandidos</w:t>
             </w:r>
+            <w:proofErr w:type="gramEnd"/>
           </w:p>
         </w:tc>
         <w:tc>
@@ -886,6 +909,16 @@
                 <w:lang w:val="pt-PT"/>
               </w:rPr>
             </w:pPr>
+            <w:r>
+              <w:rPr>
+                <w:rFonts w:ascii="Arial" w:hAnsi="Arial" w:cs="Arial"/>
+                <w:color w:val="000000" w:themeColor="text1"/>
+                <w:sz w:val="20"/>
+                <w:szCs w:val="20"/>
+                <w:lang w:val="pt-PT"/>
+              </w:rPr>
+              <w:t>13</w:t>
+            </w:r>
           </w:p>
         </w:tc>
         <w:tc>
@@ -906,6 +939,16 @@
                 <w:lang w:val="pt-PT"/>
               </w:rPr>
             </w:pPr>
+            <w:r>
+              <w:rPr>
+                <w:rFonts w:ascii="Arial" w:hAnsi="Arial" w:cs="Arial"/>
+                <w:color w:val="000000" w:themeColor="text1"/>
+                <w:sz w:val="20"/>
+                <w:szCs w:val="20"/>
+                <w:lang w:val="pt-PT"/>
+              </w:rPr>
+              <w:t>14</w:t>
+            </w:r>
           </w:p>
         </w:tc>
         <w:tc>
@@ -926,6 +969,16 @@
                 <w:lang w:val="pt-PT"/>
               </w:rPr>
             </w:pPr>
+            <w:r>
+              <w:rPr>
+                <w:rFonts w:ascii="Arial" w:hAnsi="Arial" w:cs="Arial"/>
+                <w:color w:val="000000" w:themeColor="text1"/>
+                <w:sz w:val="20"/>
+                <w:szCs w:val="20"/>
+                <w:lang w:val="pt-PT"/>
+              </w:rPr>
+              <w:t>18</w:t>
+            </w:r>
           </w:p>
         </w:tc>
       </w:tr>
@@ -1004,6 +1057,16 @@
                 <w:lang w:val="pt-PT"/>
               </w:rPr>
             </w:pPr>
+            <w:r>
+              <w:rPr>
+                <w:rFonts w:ascii="Arial" w:hAnsi="Arial" w:cs="Arial"/>
+                <w:color w:val="000000" w:themeColor="text1"/>
+                <w:sz w:val="20"/>
+                <w:szCs w:val="20"/>
+                <w:lang w:val="pt-PT"/>
+              </w:rPr>
+              <w:t>0.00199</w:t>
+            </w:r>
           </w:p>
         </w:tc>
         <w:tc>
@@ -1024,6 +1087,16 @@
                 <w:lang w:val="pt-PT"/>
               </w:rPr>
             </w:pPr>
+            <w:r>
+              <w:rPr>
+                <w:rFonts w:ascii="Arial" w:hAnsi="Arial" w:cs="Arial"/>
+                <w:color w:val="000000" w:themeColor="text1"/>
+                <w:sz w:val="20"/>
+                <w:szCs w:val="20"/>
+                <w:lang w:val="pt-PT"/>
+              </w:rPr>
+              <w:t>0.00199</w:t>
+            </w:r>
           </w:p>
         </w:tc>
         <w:tc>
@@ -1044,6 +1117,16 @@
                 <w:lang w:val="pt-PT"/>
               </w:rPr>
             </w:pPr>
+            <w:r>
+              <w:rPr>
+                <w:rFonts w:ascii="Arial" w:hAnsi="Arial" w:cs="Arial"/>
+                <w:color w:val="000000" w:themeColor="text1"/>
+                <w:sz w:val="20"/>
+                <w:szCs w:val="20"/>
+                <w:lang w:val="pt-PT"/>
+              </w:rPr>
+              <w:t>0.00199</w:t>
+            </w:r>
           </w:p>
         </w:tc>
       </w:tr>
@@ -1101,6 +1184,7 @@
                 <w:lang w:val="pt-PT"/>
               </w:rPr>
             </w:pPr>
+            <w:proofErr w:type="gramStart"/>
             <w:r>
               <w:rPr>
                 <w:rFonts w:ascii="Arial" w:hAnsi="Arial" w:cs="Arial"/>
@@ -1111,6 +1195,7 @@
               </w:rPr>
               <w:t>Nós Gerados</w:t>
             </w:r>
+            <w:proofErr w:type="gramEnd"/>
           </w:p>
         </w:tc>
         <w:tc>
@@ -1131,6 +1216,16 @@
                 <w:lang w:val="pt-PT"/>
               </w:rPr>
             </w:pPr>
+            <w:r>
+              <w:rPr>
+                <w:rFonts w:ascii="Arial" w:hAnsi="Arial" w:cs="Arial"/>
+                <w:color w:val="000000" w:themeColor="text1"/>
+                <w:sz w:val="20"/>
+                <w:szCs w:val="20"/>
+                <w:lang w:val="pt-PT"/>
+              </w:rPr>
+              <w:t>6002</w:t>
+            </w:r>
           </w:p>
         </w:tc>
         <w:tc>
@@ -1151,6 +1246,16 @@
                 <w:lang w:val="pt-PT"/>
               </w:rPr>
             </w:pPr>
+            <w:r>
+              <w:rPr>
+                <w:rFonts w:ascii="Arial" w:hAnsi="Arial" w:cs="Arial"/>
+                <w:color w:val="000000" w:themeColor="text1"/>
+                <w:sz w:val="20"/>
+                <w:szCs w:val="20"/>
+                <w:lang w:val="pt-PT"/>
+              </w:rPr>
+              <w:t>60</w:t>
+            </w:r>
           </w:p>
         </w:tc>
         <w:tc>
@@ -1171,6 +1276,16 @@
                 <w:lang w:val="pt-PT"/>
               </w:rPr>
             </w:pPr>
+            <w:r>
+              <w:rPr>
+                <w:rFonts w:ascii="Arial" w:hAnsi="Arial" w:cs="Arial"/>
+                <w:color w:val="000000" w:themeColor="text1"/>
+                <w:sz w:val="20"/>
+                <w:szCs w:val="20"/>
+                <w:lang w:val="pt-PT"/>
+              </w:rPr>
+              <w:t>60</w:t>
+            </w:r>
           </w:p>
         </w:tc>
       </w:tr>
@@ -1219,6 +1334,7 @@
                 <w:lang w:val="pt-PT"/>
               </w:rPr>
             </w:pPr>
+            <w:proofErr w:type="gramStart"/>
             <w:r>
               <w:rPr>
                 <w:rFonts w:ascii="Arial" w:hAnsi="Arial" w:cs="Arial"/>
@@ -1229,6 +1345,7 @@
               </w:rPr>
               <w:t>Nós Expandidos</w:t>
             </w:r>
+            <w:proofErr w:type="gramEnd"/>
           </w:p>
         </w:tc>
         <w:tc>
@@ -1249,6 +1366,16 @@
                 <w:lang w:val="pt-PT"/>
               </w:rPr>
             </w:pPr>
+            <w:r>
+              <w:rPr>
+                <w:rFonts w:ascii="Arial" w:hAnsi="Arial" w:cs="Arial"/>
+                <w:color w:val="000000" w:themeColor="text1"/>
+                <w:sz w:val="20"/>
+                <w:szCs w:val="20"/>
+                <w:lang w:val="pt-PT"/>
+              </w:rPr>
+              <w:t>5985</w:t>
+            </w:r>
           </w:p>
         </w:tc>
         <w:tc>
@@ -1269,6 +1396,16 @@
                 <w:lang w:val="pt-PT"/>
               </w:rPr>
             </w:pPr>
+            <w:r>
+              <w:rPr>
+                <w:rFonts w:ascii="Arial" w:hAnsi="Arial" w:cs="Arial"/>
+                <w:color w:val="000000" w:themeColor="text1"/>
+                <w:sz w:val="20"/>
+                <w:szCs w:val="20"/>
+                <w:lang w:val="pt-PT"/>
+              </w:rPr>
+              <w:t>21</w:t>
+            </w:r>
           </w:p>
         </w:tc>
         <w:tc>
@@ -1289,6 +1426,16 @@
                 <w:lang w:val="pt-PT"/>
               </w:rPr>
             </w:pPr>
+            <w:r>
+              <w:rPr>
+                <w:rFonts w:ascii="Arial" w:hAnsi="Arial" w:cs="Arial"/>
+                <w:color w:val="000000" w:themeColor="text1"/>
+                <w:sz w:val="20"/>
+                <w:szCs w:val="20"/>
+                <w:lang w:val="pt-PT"/>
+              </w:rPr>
+              <w:t>21</w:t>
+            </w:r>
           </w:p>
         </w:tc>
       </w:tr>
@@ -1366,6 +1513,16 @@
                 <w:lang w:val="pt-PT"/>
               </w:rPr>
             </w:pPr>
+            <w:r>
+              <w:rPr>
+                <w:rFonts w:ascii="Arial" w:hAnsi="Arial" w:cs="Arial"/>
+                <w:color w:val="000000" w:themeColor="text1"/>
+                <w:sz w:val="20"/>
+                <w:szCs w:val="20"/>
+                <w:lang w:val="pt-PT"/>
+              </w:rPr>
+              <w:t>0.35804</w:t>
+            </w:r>
           </w:p>
         </w:tc>
         <w:tc>
@@ -1386,6 +1543,16 @@
                 <w:lang w:val="pt-PT"/>
               </w:rPr>
             </w:pPr>
+            <w:r>
+              <w:rPr>
+                <w:rFonts w:ascii="Arial" w:hAnsi="Arial" w:cs="Arial"/>
+                <w:color w:val="000000" w:themeColor="text1"/>
+                <w:sz w:val="20"/>
+                <w:szCs w:val="20"/>
+                <w:lang w:val="pt-PT"/>
+              </w:rPr>
+              <w:t>0.00599</w:t>
+            </w:r>
           </w:p>
         </w:tc>
         <w:tc>
@@ -1406,6 +1573,16 @@
                 <w:lang w:val="pt-PT"/>
               </w:rPr>
             </w:pPr>
+            <w:r>
+              <w:rPr>
+                <w:rFonts w:ascii="Arial" w:hAnsi="Arial" w:cs="Arial"/>
+                <w:color w:val="000000" w:themeColor="text1"/>
+                <w:sz w:val="20"/>
+                <w:szCs w:val="20"/>
+                <w:lang w:val="pt-PT"/>
+              </w:rPr>
+              <w:t>0.00399</w:t>
+            </w:r>
           </w:p>
         </w:tc>
       </w:tr>
@@ -1464,6 +1641,7 @@
                 <w:lang w:val="pt-PT"/>
               </w:rPr>
             </w:pPr>
+            <w:proofErr w:type="gramStart"/>
             <w:r>
               <w:rPr>
                 <w:rFonts w:ascii="Arial" w:hAnsi="Arial" w:cs="Arial"/>
@@ -1474,6 +1652,7 @@
               </w:rPr>
               <w:t>Nós Gerados</w:t>
             </w:r>
+            <w:proofErr w:type="gramEnd"/>
           </w:p>
         </w:tc>
         <w:tc>
@@ -1494,6 +1673,16 @@
                 <w:lang w:val="pt-PT"/>
               </w:rPr>
             </w:pPr>
+            <w:r>
+              <w:rPr>
+                <w:rFonts w:ascii="Arial" w:hAnsi="Arial" w:cs="Arial"/>
+                <w:color w:val="000000" w:themeColor="text1"/>
+                <w:sz w:val="20"/>
+                <w:szCs w:val="20"/>
+                <w:lang w:val="pt-PT"/>
+              </w:rPr>
+              <w:t>53664</w:t>
+            </w:r>
           </w:p>
         </w:tc>
         <w:tc>
@@ -1514,6 +1703,16 @@
                 <w:lang w:val="pt-PT"/>
               </w:rPr>
             </w:pPr>
+            <w:r>
+              <w:rPr>
+                <w:rFonts w:ascii="Arial" w:hAnsi="Arial" w:cs="Arial"/>
+                <w:color w:val="000000" w:themeColor="text1"/>
+                <w:sz w:val="20"/>
+                <w:szCs w:val="20"/>
+                <w:lang w:val="pt-PT"/>
+              </w:rPr>
+              <w:t>1177</w:t>
+            </w:r>
           </w:p>
         </w:tc>
         <w:tc>
@@ -1534,6 +1733,16 @@
                 <w:lang w:val="pt-PT"/>
               </w:rPr>
             </w:pPr>
+            <w:r>
+              <w:rPr>
+                <w:rFonts w:ascii="Arial" w:hAnsi="Arial" w:cs="Arial"/>
+                <w:color w:val="000000" w:themeColor="text1"/>
+                <w:sz w:val="20"/>
+                <w:szCs w:val="20"/>
+                <w:lang w:val="pt-PT"/>
+              </w:rPr>
+              <w:t>628</w:t>
+            </w:r>
           </w:p>
         </w:tc>
       </w:tr>
@@ -1581,6 +1790,7 @@
                 <w:lang w:val="pt-PT"/>
               </w:rPr>
             </w:pPr>
+            <w:proofErr w:type="gramStart"/>
             <w:r>
               <w:rPr>
                 <w:rFonts w:ascii="Arial" w:hAnsi="Arial" w:cs="Arial"/>
@@ -1591,6 +1801,7 @@
               </w:rPr>
               <w:t>Nós Expandidos</w:t>
             </w:r>
+            <w:proofErr w:type="gramEnd"/>
           </w:p>
         </w:tc>
         <w:tc>
@@ -1611,6 +1822,16 @@
                 <w:lang w:val="pt-PT"/>
               </w:rPr>
             </w:pPr>
+            <w:r>
+              <w:rPr>
+                <w:rFonts w:ascii="Arial" w:hAnsi="Arial" w:cs="Arial"/>
+                <w:color w:val="000000" w:themeColor="text1"/>
+                <w:sz w:val="20"/>
+                <w:szCs w:val="20"/>
+                <w:lang w:val="pt-PT"/>
+              </w:rPr>
+              <w:t>53637</w:t>
+            </w:r>
           </w:p>
         </w:tc>
         <w:tc>
@@ -1631,6 +1852,16 @@
                 <w:lang w:val="pt-PT"/>
               </w:rPr>
             </w:pPr>
+            <w:r>
+              <w:rPr>
+                <w:rFonts w:ascii="Arial" w:hAnsi="Arial" w:cs="Arial"/>
+                <w:color w:val="000000" w:themeColor="text1"/>
+                <w:sz w:val="20"/>
+                <w:szCs w:val="20"/>
+                <w:lang w:val="pt-PT"/>
+              </w:rPr>
+              <w:t>1031</w:t>
+            </w:r>
           </w:p>
         </w:tc>
         <w:tc>
@@ -1651,6 +1882,16 @@
                 <w:lang w:val="pt-PT"/>
               </w:rPr>
             </w:pPr>
+            <w:r>
+              <w:rPr>
+                <w:rFonts w:ascii="Arial" w:hAnsi="Arial" w:cs="Arial"/>
+                <w:color w:val="000000" w:themeColor="text1"/>
+                <w:sz w:val="20"/>
+                <w:szCs w:val="20"/>
+                <w:lang w:val="pt-PT"/>
+              </w:rPr>
+              <w:t>404</w:t>
+            </w:r>
           </w:p>
         </w:tc>
       </w:tr>
@@ -1729,6 +1970,16 @@
                 <w:lang w:val="pt-PT"/>
               </w:rPr>
             </w:pPr>
+            <w:r>
+              <w:rPr>
+                <w:rFonts w:ascii="Arial" w:hAnsi="Arial" w:cs="Arial"/>
+                <w:color w:val="000000" w:themeColor="text1"/>
+                <w:sz w:val="20"/>
+                <w:szCs w:val="20"/>
+                <w:lang w:val="pt-PT"/>
+              </w:rPr>
+              <w:t>3.52956</w:t>
+            </w:r>
           </w:p>
         </w:tc>
         <w:tc>
@@ -1749,6 +2000,16 @@
                 <w:lang w:val="pt-PT"/>
               </w:rPr>
             </w:pPr>
+            <w:r>
+              <w:rPr>
+                <w:rFonts w:ascii="Arial" w:hAnsi="Arial" w:cs="Arial"/>
+                <w:color w:val="000000" w:themeColor="text1"/>
+                <w:sz w:val="20"/>
+                <w:szCs w:val="20"/>
+                <w:lang w:val="pt-PT"/>
+              </w:rPr>
+              <w:t>0.22240</w:t>
+            </w:r>
           </w:p>
         </w:tc>
         <w:tc>
@@ -1769,6 +2030,16 @@
                 <w:lang w:val="pt-PT"/>
               </w:rPr>
             </w:pPr>
+            <w:r>
+              <w:rPr>
+                <w:rFonts w:ascii="Arial" w:hAnsi="Arial" w:cs="Arial"/>
+                <w:color w:val="000000" w:themeColor="text1"/>
+                <w:sz w:val="20"/>
+                <w:szCs w:val="20"/>
+                <w:lang w:val="pt-PT"/>
+              </w:rPr>
+              <w:t>0.08677</w:t>
+            </w:r>
           </w:p>
         </w:tc>
       </w:tr>
@@ -1826,6 +2097,7 @@
                 <w:lang w:val="pt-PT"/>
               </w:rPr>
             </w:pPr>
+            <w:proofErr w:type="gramStart"/>
             <w:r>
               <w:rPr>
                 <w:rFonts w:ascii="Arial" w:hAnsi="Arial" w:cs="Arial"/>
@@ -1836,6 +2108,7 @@
               </w:rPr>
               <w:t>Nós Gerados</w:t>
             </w:r>
+            <w:proofErr w:type="gramEnd"/>
           </w:p>
         </w:tc>
         <w:tc>
@@ -1856,6 +2129,16 @@
                 <w:lang w:val="pt-PT"/>
               </w:rPr>
             </w:pPr>
+            <w:r>
+              <w:rPr>
+                <w:rFonts w:ascii="Arial" w:hAnsi="Arial" w:cs="Arial"/>
+                <w:color w:val="000000" w:themeColor="text1"/>
+                <w:sz w:val="20"/>
+                <w:szCs w:val="20"/>
+                <w:lang w:val="pt-PT"/>
+              </w:rPr>
+              <w:t>14760576</w:t>
+            </w:r>
           </w:p>
         </w:tc>
         <w:tc>
@@ -1876,6 +2159,16 @@
                 <w:lang w:val="pt-PT"/>
               </w:rPr>
             </w:pPr>
+            <w:r>
+              <w:rPr>
+                <w:rFonts w:ascii="Arial" w:hAnsi="Arial" w:cs="Arial"/>
+                <w:color w:val="000000" w:themeColor="text1"/>
+                <w:sz w:val="20"/>
+                <w:szCs w:val="20"/>
+                <w:lang w:val="pt-PT"/>
+              </w:rPr>
+              <w:t>397</w:t>
+            </w:r>
           </w:p>
         </w:tc>
         <w:tc>
@@ -1896,6 +2189,16 @@
                 <w:lang w:val="pt-PT"/>
               </w:rPr>
             </w:pPr>
+            <w:r>
+              <w:rPr>
+                <w:rFonts w:ascii="Arial" w:hAnsi="Arial" w:cs="Arial"/>
+                <w:color w:val="000000" w:themeColor="text1"/>
+                <w:sz w:val="20"/>
+                <w:szCs w:val="20"/>
+                <w:lang w:val="pt-PT"/>
+              </w:rPr>
+              <w:t>301</w:t>
+            </w:r>
           </w:p>
         </w:tc>
       </w:tr>
@@ -1944,6 +2247,7 @@
                 <w:lang w:val="pt-PT"/>
               </w:rPr>
             </w:pPr>
+            <w:proofErr w:type="gramStart"/>
             <w:r>
               <w:rPr>
                 <w:rFonts w:ascii="Arial" w:hAnsi="Arial" w:cs="Arial"/>
@@ -1954,6 +2258,7 @@
               </w:rPr>
               <w:t>Nós Expandidos</w:t>
             </w:r>
+            <w:proofErr w:type="gramEnd"/>
           </w:p>
         </w:tc>
         <w:tc>
@@ -1974,6 +2279,16 @@
                 <w:lang w:val="pt-PT"/>
               </w:rPr>
             </w:pPr>
+            <w:r>
+              <w:rPr>
+                <w:rFonts w:ascii="Arial" w:hAnsi="Arial" w:cs="Arial"/>
+                <w:color w:val="000000" w:themeColor="text1"/>
+                <w:sz w:val="20"/>
+                <w:szCs w:val="20"/>
+                <w:lang w:val="pt-PT"/>
+              </w:rPr>
+              <w:t>14760525</w:t>
+            </w:r>
           </w:p>
         </w:tc>
         <w:tc>
@@ -1994,6 +2309,16 @@
                 <w:lang w:val="pt-PT"/>
               </w:rPr>
             </w:pPr>
+            <w:r>
+              <w:rPr>
+                <w:rFonts w:ascii="Arial" w:hAnsi="Arial" w:cs="Arial"/>
+                <w:color w:val="000000" w:themeColor="text1"/>
+                <w:sz w:val="20"/>
+                <w:szCs w:val="20"/>
+                <w:lang w:val="pt-PT"/>
+              </w:rPr>
+              <w:t>162</w:t>
+            </w:r>
           </w:p>
         </w:tc>
         <w:tc>
@@ -2014,6 +2339,16 @@
                 <w:lang w:val="pt-PT"/>
               </w:rPr>
             </w:pPr>
+            <w:r>
+              <w:rPr>
+                <w:rFonts w:ascii="Arial" w:hAnsi="Arial" w:cs="Arial"/>
+                <w:color w:val="000000" w:themeColor="text1"/>
+                <w:sz w:val="20"/>
+                <w:szCs w:val="20"/>
+                <w:lang w:val="pt-PT"/>
+              </w:rPr>
+              <w:t>75</w:t>
+            </w:r>
           </w:p>
         </w:tc>
       </w:tr>
@@ -2091,6 +2426,18 @@
                 <w:lang w:val="pt-PT"/>
               </w:rPr>
             </w:pPr>
+            <w:r>
+              <w:rPr>
+                <w:rFonts w:ascii="Arial" w:hAnsi="Arial" w:cs="Arial"/>
+                <w:color w:val="000000" w:themeColor="text1"/>
+                <w:sz w:val="20"/>
+                <w:szCs w:val="20"/>
+                <w:lang w:val="pt-PT"/>
+              </w:rPr>
+              <w:t>927.81389</w:t>
+            </w:r>
+            <w:bookmarkStart w:id="0" w:name="_GoBack"/>
+            <w:bookmarkEnd w:id="0"/>
           </w:p>
         </w:tc>
         <w:tc>
@@ -2111,6 +2458,16 @@
                 <w:lang w:val="pt-PT"/>
               </w:rPr>
             </w:pPr>
+            <w:r>
+              <w:rPr>
+                <w:rFonts w:ascii="Arial" w:hAnsi="Arial" w:cs="Arial"/>
+                <w:color w:val="000000" w:themeColor="text1"/>
+                <w:sz w:val="20"/>
+                <w:szCs w:val="20"/>
+                <w:lang w:val="pt-PT"/>
+              </w:rPr>
+              <w:t>0.07181</w:t>
+            </w:r>
           </w:p>
         </w:tc>
         <w:tc>
@@ -2131,6 +2488,16 @@
                 <w:lang w:val="pt-PT"/>
               </w:rPr>
             </w:pPr>
+            <w:r>
+              <w:rPr>
+                <w:rFonts w:ascii="Arial" w:hAnsi="Arial" w:cs="Arial"/>
+                <w:color w:val="000000" w:themeColor="text1"/>
+                <w:sz w:val="20"/>
+                <w:szCs w:val="20"/>
+                <w:lang w:val="pt-PT"/>
+              </w:rPr>
+              <w:t>0.03989</w:t>
+            </w:r>
           </w:p>
         </w:tc>
       </w:tr>
@@ -2176,8 +2543,6 @@
         <w:lastRenderedPageBreak/>
         <w:t>Análise dos Resultados Experimentais</w:t>
       </w:r>
-      <w:bookmarkStart w:id="0" w:name="_GoBack"/>
-      <w:bookmarkEnd w:id="0"/>
       <w:r>
         <w:rPr>
           <w:rFonts w:ascii="Arial" w:hAnsi="Arial" w:cs="Arial"/>
@@ -2233,7 +2598,7 @@
 <w:ftr xmlns:wpc="http://schemas.microsoft.com/office/word/2010/wordprocessingCanvas" xmlns:cx="http://schemas.microsoft.com/office/drawing/2014/chartex" xmlns:cx1="http://schemas.microsoft.com/office/drawing/2015/9/8/chartex" xmlns:cx2="http://schemas.microsoft.com/office/drawing/2015/10/21/chartex" xmlns:cx3="http://schemas.microsoft.com/office/drawing/2016/5/9/chartex" xmlns:cx4="http://schemas.microsoft.com/office/drawing/2016/5/10/chartex" xmlns:cx5="http://schemas.microsoft.com/office/drawing/2016/5/11/chartex" xmlns:cx6="http://schemas.microsoft.com/office/drawing/2016/5/12/chartex" xmlns:cx7="http://schemas.microsoft.com/office/drawing/2016/5/13/chartex" xmlns:cx8="http://schemas.microsoft.com/office/drawing/2016/5/14/chartex" xmlns:mc="http://schemas.openxmlformats.org/markup-compatibility/2006" xmlns:aink="http://schemas.microsoft.com/office/drawing/2016/ink" xmlns:am3d="http://schemas.microsoft.com/office/drawing/2017/model3d" xmlns:o="urn:schemas-microsoft-com:office:office" xmlns:r="http://schemas.openxmlformats.org/officeDocument/2006/relationships" xmlns:m="http://schemas.openxmlformats.org/officeDocument/2006/math" xmlns:v="urn:schemas-microsoft-com:vml" xmlns:wp14="http://schemas.microsoft.com/office/word/2010/wordprocessingDrawing" xmlns:wp="http://schemas.openxmlformats.org/drawingml/2006/wordprocessingDrawing" xmlns:w10="urn:schemas-microsoft-com:office:word" xmlns:w="http://schemas.openxmlformats.org/wordprocessingml/2006/main" xmlns:w14="http://schemas.microsoft.com/office/word/2010/wordml" xmlns:w15="http://schemas.microsoft.com/office/word/2012/wordml" xmlns:w16cid="http://schemas.microsoft.com/office/word/2016/wordml/cid" xmlns:w16se="http://schemas.microsoft.com/office/word/2015/wordml/symex" xmlns:wpg="http://schemas.microsoft.com/office/word/2010/wordprocessingGroup" xmlns:wpi="http://schemas.microsoft.com/office/word/2010/wordprocessingInk" xmlns:wne="http://schemas.microsoft.com/office/word/2006/wordml" xmlns:wps="http://schemas.microsoft.com/office/word/2010/wordprocessingShape" mc:Ignorable="w14 w15 w16se w16cid wp14">
   <w:p>
     <w:pPr>
-      <w:pStyle w:val="Footer"/>
+      <w:pStyle w:val="Rodap"/>
       <w:spacing w:line="240" w:lineRule="exact"/>
       <w:jc w:val="right"/>
       <w:rPr>
@@ -2261,7 +2626,7 @@
   </w:p>
   <w:p>
     <w:pPr>
-      <w:pStyle w:val="Footer"/>
+      <w:pStyle w:val="Rodap"/>
       <w:spacing w:line="240" w:lineRule="exact"/>
       <w:jc w:val="right"/>
       <w:rPr>
@@ -2281,7 +2646,7 @@
   </w:p>
   <w:p>
     <w:pPr>
-      <w:pStyle w:val="Footer"/>
+      <w:pStyle w:val="Rodap"/>
       <w:spacing w:line="240" w:lineRule="exact"/>
       <w:jc w:val="right"/>
       <w:rPr>
@@ -2325,7 +2690,7 @@
 <w:hdr xmlns:wpc="http://schemas.microsoft.com/office/word/2010/wordprocessingCanvas" xmlns:cx="http://schemas.microsoft.com/office/drawing/2014/chartex" xmlns:cx1="http://schemas.microsoft.com/office/drawing/2015/9/8/chartex" xmlns:cx2="http://schemas.microsoft.com/office/drawing/2015/10/21/chartex" xmlns:cx3="http://schemas.microsoft.com/office/drawing/2016/5/9/chartex" xmlns:cx4="http://schemas.microsoft.com/office/drawing/2016/5/10/chartex" xmlns:cx5="http://schemas.microsoft.com/office/drawing/2016/5/11/chartex" xmlns:cx6="http://schemas.microsoft.com/office/drawing/2016/5/12/chartex" xmlns:cx7="http://schemas.microsoft.com/office/drawing/2016/5/13/chartex" xmlns:cx8="http://schemas.microsoft.com/office/drawing/2016/5/14/chartex" xmlns:mc="http://schemas.openxmlformats.org/markup-compatibility/2006" xmlns:aink="http://schemas.microsoft.com/office/drawing/2016/ink" xmlns:am3d="http://schemas.microsoft.com/office/drawing/2017/model3d" xmlns:o="urn:schemas-microsoft-com:office:office" xmlns:r="http://schemas.openxmlformats.org/officeDocument/2006/relationships" xmlns:m="http://schemas.openxmlformats.org/officeDocument/2006/math" xmlns:v="urn:schemas-microsoft-com:vml" xmlns:wp14="http://schemas.microsoft.com/office/word/2010/wordprocessingDrawing" xmlns:wp="http://schemas.openxmlformats.org/drawingml/2006/wordprocessingDrawing" xmlns:w10="urn:schemas-microsoft-com:office:word" xmlns:w="http://schemas.openxmlformats.org/wordprocessingml/2006/main" xmlns:w14="http://schemas.microsoft.com/office/word/2010/wordml" xmlns:w15="http://schemas.microsoft.com/office/word/2012/wordml" xmlns:w16cid="http://schemas.microsoft.com/office/word/2016/wordml/cid" xmlns:w16se="http://schemas.microsoft.com/office/word/2015/wordml/symex" xmlns:wpg="http://schemas.microsoft.com/office/word/2010/wordprocessingGroup" xmlns:wpi="http://schemas.microsoft.com/office/word/2010/wordprocessingInk" xmlns:wne="http://schemas.microsoft.com/office/word/2006/wordml" xmlns:wps="http://schemas.microsoft.com/office/word/2010/wordprocessingShape" mc:Ignorable="w14 w15 w16se w16cid wp14">
   <w:p>
     <w:pPr>
-      <w:pStyle w:val="Header"/>
+      <w:pStyle w:val="Cabealho"/>
     </w:pPr>
     <w:r>
       <w:rPr>
@@ -3035,13 +3400,13 @@
     <w:name w:val="Normal"/>
     <w:qFormat/>
   </w:style>
-  <w:style w:type="character" w:default="1" w:styleId="DefaultParagraphFont">
+  <w:style w:type="character" w:default="1" w:styleId="Tipodeletrapredefinidodopargrafo">
     <w:name w:val="Default Paragraph Font"/>
     <w:uiPriority w:val="1"/>
     <w:semiHidden/>
     <w:unhideWhenUsed/>
   </w:style>
-  <w:style w:type="table" w:default="1" w:styleId="TableNormal">
+  <w:style w:type="table" w:default="1" w:styleId="Tabelanormal">
     <w:name w:val="Normal Table"/>
     <w:uiPriority w:val="99"/>
     <w:semiHidden/>
@@ -3056,17 +3421,17 @@
       </w:tblCellMar>
     </w:tblPr>
   </w:style>
-  <w:style w:type="numbering" w:default="1" w:styleId="NoList">
+  <w:style w:type="numbering" w:default="1" w:styleId="Semlista">
     <w:name w:val="No List"/>
     <w:uiPriority w:val="99"/>
     <w:semiHidden/>
     <w:unhideWhenUsed/>
   </w:style>
-  <w:style w:type="paragraph" w:styleId="Title">
+  <w:style w:type="paragraph" w:styleId="Ttulo">
     <w:name w:val="Title"/>
     <w:basedOn w:val="Normal"/>
     <w:next w:val="Normal"/>
-    <w:link w:val="TitleChar"/>
+    <w:link w:val="TtuloCarter"/>
     <w:uiPriority w:val="10"/>
     <w:qFormat/>
     <w:rsid w:val="006E0C9F"/>
@@ -3081,10 +3446,10 @@
       <w:szCs w:val="56"/>
     </w:rPr>
   </w:style>
-  <w:style w:type="character" w:customStyle="1" w:styleId="TitleChar">
-    <w:name w:val="Title Char"/>
-    <w:basedOn w:val="DefaultParagraphFont"/>
-    <w:link w:val="Title"/>
+  <w:style w:type="character" w:customStyle="1" w:styleId="TtuloCarter">
+    <w:name w:val="Título Caráter"/>
+    <w:basedOn w:val="Tipodeletrapredefinidodopargrafo"/>
+    <w:link w:val="Ttulo"/>
     <w:uiPriority w:val="10"/>
     <w:rsid w:val="006E0C9F"/>
     <w:rPr>
@@ -3095,10 +3460,10 @@
       <w:szCs w:val="56"/>
     </w:rPr>
   </w:style>
-  <w:style w:type="paragraph" w:styleId="Header">
+  <w:style w:type="paragraph" w:styleId="Cabealho">
     <w:name w:val="header"/>
     <w:basedOn w:val="Normal"/>
-    <w:link w:val="HeaderChar"/>
+    <w:link w:val="CabealhoCarter"/>
     <w:uiPriority w:val="99"/>
     <w:unhideWhenUsed/>
     <w:rsid w:val="006E0C9F"/>
@@ -3109,17 +3474,17 @@
       </w:tabs>
     </w:pPr>
   </w:style>
-  <w:style w:type="character" w:customStyle="1" w:styleId="HeaderChar">
-    <w:name w:val="Header Char"/>
-    <w:basedOn w:val="DefaultParagraphFont"/>
-    <w:link w:val="Header"/>
+  <w:style w:type="character" w:customStyle="1" w:styleId="CabealhoCarter">
+    <w:name w:val="Cabeçalho Caráter"/>
+    <w:basedOn w:val="Tipodeletrapredefinidodopargrafo"/>
+    <w:link w:val="Cabealho"/>
     <w:uiPriority w:val="99"/>
     <w:rsid w:val="006E0C9F"/>
   </w:style>
-  <w:style w:type="paragraph" w:styleId="Footer">
+  <w:style w:type="paragraph" w:styleId="Rodap">
     <w:name w:val="footer"/>
     <w:basedOn w:val="Normal"/>
-    <w:link w:val="FooterChar"/>
+    <w:link w:val="RodapCarter"/>
     <w:uiPriority w:val="99"/>
     <w:unhideWhenUsed/>
     <w:rsid w:val="006E0C9F"/>
@@ -3130,16 +3495,16 @@
       </w:tabs>
     </w:pPr>
   </w:style>
-  <w:style w:type="character" w:customStyle="1" w:styleId="FooterChar">
-    <w:name w:val="Footer Char"/>
-    <w:basedOn w:val="DefaultParagraphFont"/>
-    <w:link w:val="Footer"/>
+  <w:style w:type="character" w:customStyle="1" w:styleId="RodapCarter">
+    <w:name w:val="Rodapé Caráter"/>
+    <w:basedOn w:val="Tipodeletrapredefinidodopargrafo"/>
+    <w:link w:val="Rodap"/>
     <w:uiPriority w:val="99"/>
     <w:rsid w:val="006E0C9F"/>
   </w:style>
-  <w:style w:type="table" w:styleId="TableGrid">
+  <w:style w:type="table" w:styleId="TabelacomGrelha">
     <w:name w:val="Table Grid"/>
-    <w:basedOn w:val="TableNormal"/>
+    <w:basedOn w:val="Tabelanormal"/>
     <w:uiPriority w:val="39"/>
     <w:rsid w:val="00235D4C"/>
     <w:tblPr>
@@ -3153,9 +3518,9 @@
       </w:tblBorders>
     </w:tblPr>
   </w:style>
-  <w:style w:type="table" w:styleId="PlainTable5">
+  <w:style w:type="table" w:styleId="TabelaSimples5">
     <w:name w:val="Plain Table 5"/>
-    <w:basedOn w:val="TableNormal"/>
+    <w:basedOn w:val="Tabelanormal"/>
     <w:uiPriority w:val="45"/>
     <w:rsid w:val="00235D4C"/>
     <w:tblPr>
@@ -3270,9 +3635,9 @@
       </w:tcPr>
     </w:tblStylePr>
   </w:style>
-  <w:style w:type="table" w:styleId="PlainTable4">
+  <w:style w:type="table" w:styleId="TabelaSimples4">
     <w:name w:val="Plain Table 4"/>
-    <w:basedOn w:val="TableNormal"/>
+    <w:basedOn w:val="Tabelanormal"/>
     <w:uiPriority w:val="44"/>
     <w:rsid w:val="00235D4C"/>
     <w:tblPr>
@@ -3316,9 +3681,9 @@
       </w:tcPr>
     </w:tblStylePr>
   </w:style>
-  <w:style w:type="table" w:styleId="PlainTable3">
+  <w:style w:type="table" w:styleId="TabelaSimples3">
     <w:name w:val="Plain Table 3"/>
-    <w:basedOn w:val="TableNormal"/>
+    <w:basedOn w:val="Tabelanormal"/>
     <w:uiPriority w:val="43"/>
     <w:rsid w:val="00235D4C"/>
     <w:tblPr>
@@ -3406,9 +3771,9 @@
       </w:tcPr>
     </w:tblStylePr>
   </w:style>
-  <w:style w:type="table" w:styleId="GridTable1Light">
+  <w:style w:type="table" w:styleId="TabeladeGrelha1Clara">
     <w:name w:val="Grid Table 1 Light"/>
-    <w:basedOn w:val="TableNormal"/>
+    <w:basedOn w:val="Tabelanormal"/>
     <w:uiPriority w:val="46"/>
     <w:rsid w:val="00235D4C"/>
     <w:tblPr>
@@ -3460,9 +3825,9 @@
       </w:rPr>
     </w:tblStylePr>
   </w:style>
-  <w:style w:type="table" w:styleId="PlainTable2">
+  <w:style w:type="table" w:styleId="TabelaSimples2">
     <w:name w:val="Plain Table 2"/>
-    <w:basedOn w:val="TableNormal"/>
+    <w:basedOn w:val="Tabelanormal"/>
     <w:uiPriority w:val="42"/>
     <w:rsid w:val="00235D4C"/>
     <w:tblPr>
@@ -3537,9 +3902,9 @@
       </w:tcPr>
     </w:tblStylePr>
   </w:style>
-  <w:style w:type="table" w:styleId="GridTable4">
+  <w:style w:type="table" w:styleId="TabeladeGrelha4">
     <w:name w:val="Grid Table 4"/>
-    <w:basedOn w:val="TableNormal"/>
+    <w:basedOn w:val="Tabelanormal"/>
     <w:uiPriority w:val="49"/>
     <w:rsid w:val="00235D4C"/>
     <w:tblPr>
@@ -3610,9 +3975,9 @@
       </w:tcPr>
     </w:tblStylePr>
   </w:style>
-  <w:style w:type="table" w:styleId="GridTable3">
+  <w:style w:type="table" w:styleId="TabeladeGrelha3">
     <w:name w:val="Grid Table 3"/>
-    <w:basedOn w:val="TableNormal"/>
+    <w:basedOn w:val="Tabelanormal"/>
     <w:uiPriority w:val="48"/>
     <w:rsid w:val="00235D4C"/>
     <w:tblPr>
@@ -3743,9 +4108,9 @@
       </w:tcPr>
     </w:tblStylePr>
   </w:style>
-  <w:style w:type="table" w:styleId="GridTable5Dark">
+  <w:style w:type="table" w:styleId="TabeladeGrelha5Escura">
     <w:name w:val="Grid Table 5 Dark"/>
-    <w:basedOn w:val="TableNormal"/>
+    <w:basedOn w:val="Tabelanormal"/>
     <w:uiPriority w:val="50"/>
     <w:rsid w:val="00235D4C"/>
     <w:tblPr>
@@ -3846,9 +4211,9 @@
       </w:tcPr>
     </w:tblStylePr>
   </w:style>
-  <w:style w:type="table" w:styleId="GridTable5Dark-Accent3">
+  <w:style w:type="table" w:styleId="TabeladeGrelha5Escura-Destaque3">
     <w:name w:val="Grid Table 5 Dark Accent 3"/>
-    <w:basedOn w:val="TableNormal"/>
+    <w:basedOn w:val="Tabelanormal"/>
     <w:uiPriority w:val="50"/>
     <w:rsid w:val="00235D4C"/>
     <w:tblPr>
@@ -3949,9 +4314,9 @@
       </w:tcPr>
     </w:tblStylePr>
   </w:style>
-  <w:style w:type="table" w:styleId="GridTable7Colorful">
+  <w:style w:type="table" w:styleId="TabeladeGrelha7Colorida">
     <w:name w:val="Grid Table 7 Colorful"/>
-    <w:basedOn w:val="TableNormal"/>
+    <w:basedOn w:val="Tabelanormal"/>
     <w:uiPriority w:val="52"/>
     <w:rsid w:val="00235D4C"/>
     <w:rPr>
@@ -4085,9 +4450,9 @@
       </w:tcPr>
     </w:tblStylePr>
   </w:style>
-  <w:style w:type="table" w:styleId="ListTable1Light-Accent1">
+  <w:style w:type="table" w:styleId="TabeladeLista1Clara-Destaque1">
     <w:name w:val="List Table 1 Light Accent 1"/>
-    <w:basedOn w:val="TableNormal"/>
+    <w:basedOn w:val="Tabelanormal"/>
     <w:uiPriority w:val="46"/>
     <w:rsid w:val="00235D4C"/>
     <w:tblPr>
@@ -4143,9 +4508,9 @@
       </w:tcPr>
     </w:tblStylePr>
   </w:style>
-  <w:style w:type="table" w:styleId="ListTable7Colorful-Accent1">
+  <w:style w:type="table" w:styleId="TabeladeLista7Colorida-Destaque1">
     <w:name w:val="List Table 7 Colorful Accent 1"/>
-    <w:basedOn w:val="TableNormal"/>
+    <w:basedOn w:val="Tabelanormal"/>
     <w:uiPriority w:val="52"/>
     <w:rsid w:val="00235D4C"/>
     <w:rPr>
@@ -4263,9 +4628,9 @@
       </w:tcPr>
     </w:tblStylePr>
   </w:style>
-  <w:style w:type="table" w:styleId="ListTable7Colorful">
+  <w:style w:type="table" w:styleId="TabeladeLista7Colorida">
     <w:name w:val="List Table 7 Colorful"/>
-    <w:basedOn w:val="TableNormal"/>
+    <w:basedOn w:val="Tabelanormal"/>
     <w:uiPriority w:val="52"/>
     <w:rsid w:val="00F107D1"/>
     <w:rPr>
@@ -4383,9 +4748,9 @@
       </w:tcPr>
     </w:tblStylePr>
   </w:style>
-  <w:style w:type="table" w:styleId="ListTable7Colorful-Accent3">
+  <w:style w:type="table" w:styleId="TabeladeLista7Colorida-Destaque3">
     <w:name w:val="List Table 7 Colorful Accent 3"/>
-    <w:basedOn w:val="TableNormal"/>
+    <w:basedOn w:val="Tabelanormal"/>
     <w:uiPriority w:val="52"/>
     <w:rsid w:val="00F107D1"/>
     <w:rPr>
@@ -4503,7 +4868,7 @@
       </w:tcPr>
     </w:tblStylePr>
   </w:style>
-  <w:style w:type="paragraph" w:styleId="Caption">
+  <w:style w:type="paragraph" w:styleId="Legenda">
     <w:name w:val="caption"/>
     <w:basedOn w:val="Normal"/>
     <w:next w:val="Normal"/>
@@ -4522,7 +4887,7 @@
       <w:szCs w:val="18"/>
     </w:rPr>
   </w:style>
-  <w:style w:type="paragraph" w:styleId="ListParagraph">
+  <w:style w:type="paragraph" w:styleId="PargrafodaLista">
     <w:name w:val="List Paragraph"/>
     <w:basedOn w:val="Normal"/>
     <w:uiPriority w:val="34"/>
@@ -4533,9 +4898,9 @@
       <w:contextualSpacing/>
     </w:pPr>
   </w:style>
-  <w:style w:type="character" w:styleId="PlaceholderText">
+  <w:style w:type="character" w:styleId="TextodoMarcadordePosio">
     <w:name w:val="Placeholder Text"/>
-    <w:basedOn w:val="DefaultParagraphFont"/>
+    <w:basedOn w:val="Tipodeletrapredefinidodopargrafo"/>
     <w:uiPriority w:val="99"/>
     <w:semiHidden/>
     <w:rsid w:val="00131539"/>

</xml_diff>